<commit_message>
Microservicio agencia parte 2 (puntos b y c)
</commit_message>
<xml_diff>
--- a/Basico/1_springboot-servicio[ribbon]/Evidencias.docx
+++ b/Basico/1_springboot-servicio[ribbon]/Evidencias.docx
@@ -5,14 +5,8 @@
     <w:p>
       <w:pPr>
         <w:jc w:val="right"/>
-        <w:rPr>
-          <w:lang w:val="en-US"/>
-        </w:rPr>
-      </w:pPr>
-      <w:r>
-        <w:rPr>
-          <w:lang w:val="en-US"/>
-        </w:rPr>
+      </w:pPr>
+      <w:r>
         <w:t>Equipo:</w:t>
       </w:r>
     </w:p>
@@ -20,29 +14,30 @@
       <w:pPr>
         <w:spacing w:line="240" w:lineRule="auto"/>
         <w:jc w:val="right"/>
-        <w:rPr>
-          <w:lang w:val="en-US"/>
-        </w:rPr>
-      </w:pPr>
-      <w:r>
-        <w:rPr>
-          <w:lang w:val="en-US"/>
-        </w:rPr>
-        <w:t>Daniel Ivan Rodriguez Sanchez</w:t>
-      </w:r>
+      </w:pPr>
+      <w:r>
+        <w:t xml:space="preserve">Daniel </w:t>
+      </w:r>
+      <w:proofErr w:type="spellStart"/>
+      <w:r>
+        <w:t>Ivan</w:t>
+      </w:r>
+      <w:proofErr w:type="spellEnd"/>
+      <w:r>
+        <w:t xml:space="preserve"> Rodriguez </w:t>
+      </w:r>
+      <w:proofErr w:type="spellStart"/>
+      <w:r>
+        <w:t>Sanchez</w:t>
+      </w:r>
+      <w:proofErr w:type="spellEnd"/>
     </w:p>
     <w:p>
       <w:pPr>
         <w:spacing w:line="240" w:lineRule="auto"/>
         <w:jc w:val="right"/>
-        <w:rPr>
-          <w:lang w:val="en-US"/>
-        </w:rPr>
-      </w:pPr>
-      <w:r>
-        <w:rPr>
-          <w:lang w:val="en-US"/>
-        </w:rPr>
+      </w:pPr>
+      <w:r>
         <w:t>Oscar Ruiz</w:t>
       </w:r>
     </w:p>
@@ -153,6 +148,9 @@
         <w:ind w:left="360"/>
       </w:pPr>
       <w:r>
+        <w:rPr>
+          <w:noProof/>
+        </w:rPr>
         <w:drawing>
           <wp:inline distT="0" distB="0" distL="0" distR="0" wp14:anchorId="48E0C9FA" wp14:editId="75369BB7">
             <wp:extent cx="3829050" cy="2142847"/>
@@ -195,6 +193,9 @@
         <w:ind w:left="360"/>
       </w:pPr>
       <w:r>
+        <w:rPr>
+          <w:noProof/>
+        </w:rPr>
         <w:drawing>
           <wp:inline distT="0" distB="0" distL="0" distR="0" wp14:anchorId="62DD4573" wp14:editId="343863DC">
             <wp:extent cx="3792000" cy="2103663"/>
@@ -245,6 +246,9 @@
         <w:ind w:left="360"/>
       </w:pPr>
       <w:r>
+        <w:rPr>
+          <w:noProof/>
+        </w:rPr>
         <w:lastRenderedPageBreak/>
         <w:drawing>
           <wp:inline distT="0" distB="0" distL="0" distR="0" wp14:anchorId="19E3B922" wp14:editId="6A5449EE">
@@ -296,6 +300,9 @@
         <w:ind w:left="360"/>
       </w:pPr>
       <w:r>
+        <w:rPr>
+          <w:noProof/>
+        </w:rPr>
         <w:drawing>
           <wp:inline distT="0" distB="0" distL="0" distR="0" wp14:anchorId="460B60E7" wp14:editId="3BB8815B">
             <wp:extent cx="3914775" cy="2221827"/>
@@ -338,6 +345,9 @@
         <w:ind w:left="360"/>
       </w:pPr>
       <w:r>
+        <w:rPr>
+          <w:noProof/>
+        </w:rPr>
         <w:drawing>
           <wp:inline distT="0" distB="0" distL="0" distR="0" wp14:anchorId="1D4A3EBD" wp14:editId="7E5627C3">
             <wp:extent cx="3924300" cy="2068272"/>
@@ -388,6 +398,9 @@
         <w:ind w:left="360"/>
       </w:pPr>
       <w:r>
+        <w:rPr>
+          <w:noProof/>
+        </w:rPr>
         <w:lastRenderedPageBreak/>
         <w:drawing>
           <wp:inline distT="0" distB="0" distL="0" distR="0" wp14:anchorId="4DD9820B" wp14:editId="04584A6C">
@@ -431,6 +444,9 @@
         <w:ind w:left="360"/>
       </w:pPr>
       <w:r>
+        <w:rPr>
+          <w:noProof/>
+        </w:rPr>
         <w:drawing>
           <wp:inline distT="0" distB="0" distL="0" distR="0" wp14:anchorId="34A0CD3E" wp14:editId="5E720C9E">
             <wp:extent cx="3891593" cy="1788160"/>
@@ -490,6 +506,9 @@
         <w:ind w:left="360"/>
       </w:pPr>
       <w:r>
+        <w:rPr>
+          <w:noProof/>
+        </w:rPr>
         <w:drawing>
           <wp:inline distT="0" distB="0" distL="0" distR="0" wp14:anchorId="79E72781" wp14:editId="30FEFEA5">
             <wp:extent cx="3891280" cy="1988348"/>
@@ -579,10 +598,10 @@
         </w:rPr>
         <w:lastRenderedPageBreak/>
         <w:drawing>
-          <wp:inline distT="0" distB="0" distL="0" distR="0" wp14:anchorId="79C849E3" wp14:editId="0081CB0A">
-            <wp:extent cx="3766959" cy="2247900"/>
-            <wp:effectExtent l="0" t="0" r="5080" b="0"/>
-            <wp:docPr id="2076866235" name="Imagen 1"/>
+          <wp:inline distT="0" distB="0" distL="0" distR="0" wp14:anchorId="12007742" wp14:editId="36EBCDF5">
+            <wp:extent cx="3543795" cy="1971950"/>
+            <wp:effectExtent l="0" t="0" r="0" b="9525"/>
+            <wp:docPr id="1310477877" name="Imagen 1"/>
             <wp:cNvGraphicFramePr>
               <a:graphicFrameLocks xmlns:a="http://schemas.openxmlformats.org/drawingml/2006/main" noChangeAspect="1"/>
             </wp:cNvGraphicFramePr>
@@ -590,7 +609,7 @@
               <a:graphicData uri="http://schemas.openxmlformats.org/drawingml/2006/picture">
                 <pic:pic xmlns:pic="http://schemas.openxmlformats.org/drawingml/2006/picture">
                   <pic:nvPicPr>
-                    <pic:cNvPr id="2076866235" name=""/>
+                    <pic:cNvPr id="1310477877" name=""/>
                     <pic:cNvPicPr/>
                   </pic:nvPicPr>
                   <pic:blipFill>
@@ -602,7 +621,7 @@
                   <pic:spPr>
                     <a:xfrm>
                       <a:off x="0" y="0"/>
-                      <a:ext cx="3770311" cy="2249900"/>
+                      <a:ext cx="3543795" cy="1971950"/>
                     </a:xfrm>
                     <a:prstGeom prst="rect">
                       <a:avLst/>
@@ -617,14 +636,6 @@
     </w:p>
     <w:p>
       <w:pPr>
-        <w:ind w:left="360"/>
-      </w:pPr>
-      <w:r>
-        <w:t>Consultar por su clave (ID) un automóvil</w:t>
-      </w:r>
-    </w:p>
-    <w:p>
-      <w:pPr>
         <w:ind w:firstLine="360"/>
       </w:pPr>
       <w:r>
@@ -633,69 +644,14 @@
     </w:p>
     <w:p>
       <w:pPr>
-        <w:ind w:left="360"/>
-      </w:pPr>
-      <w:r>
-        <w:t>Editar los datos de un automóvil (Según su ID y el atributo)</w:t>
-      </w:r>
-    </w:p>
-    <w:p>
-      <w:pPr>
-        <w:ind w:left="360"/>
-      </w:pPr>
-      <w:r>
-        <w:t>Borrar un automóvil por su clave (ID)</w:t>
-      </w:r>
-    </w:p>
-    <w:p>
-      <w:pPr>
-        <w:ind w:left="360"/>
-      </w:pPr>
-      <w:r>
-        <w:t>Listar todos los automóviles</w:t>
-      </w:r>
-    </w:p>
-    <w:p>
-      <w:pPr>
-        <w:ind w:left="360"/>
-      </w:pPr>
-    </w:p>
-    <w:p>
-      <w:pPr>
-        <w:ind w:left="360"/>
-        <w:rPr>
-          <w:b/>
-          <w:bCs/>
-        </w:rPr>
-      </w:pPr>
-      <w:proofErr w:type="spellStart"/>
-      <w:r>
-        <w:rPr>
-          <w:b/>
-          <w:bCs/>
-        </w:rPr>
-        <w:t>RestTemplate</w:t>
-      </w:r>
-      <w:proofErr w:type="spellEnd"/>
-    </w:p>
-    <w:p>
-      <w:pPr>
-        <w:ind w:left="360"/>
-        <w:rPr>
-          <w:b/>
-          <w:bCs/>
-        </w:rPr>
-      </w:pPr>
-      <w:r>
-        <w:rPr>
-          <w:b/>
-          <w:bCs/>
-        </w:rPr>
+        <w:ind w:firstLine="360"/>
+      </w:pPr>
+      <w:r>
         <w:drawing>
-          <wp:inline distT="0" distB="0" distL="0" distR="0" wp14:anchorId="7F9A2717" wp14:editId="18A2F0A0">
-            <wp:extent cx="4648464" cy="2710815"/>
-            <wp:effectExtent l="0" t="0" r="0" b="0"/>
-            <wp:docPr id="1164613132" name="Imagen 1"/>
+          <wp:inline distT="0" distB="0" distL="0" distR="0" wp14:anchorId="37627827" wp14:editId="1847A449">
+            <wp:extent cx="5612130" cy="3196590"/>
+            <wp:effectExtent l="0" t="0" r="7620" b="3810"/>
+            <wp:docPr id="486804866" name="Imagen 1"/>
             <wp:cNvGraphicFramePr>
               <a:graphicFrameLocks xmlns:a="http://schemas.openxmlformats.org/drawingml/2006/main" noChangeAspect="1"/>
             </wp:cNvGraphicFramePr>
@@ -703,7 +659,7 @@
               <a:graphicData uri="http://schemas.openxmlformats.org/drawingml/2006/picture">
                 <pic:pic xmlns:pic="http://schemas.openxmlformats.org/drawingml/2006/picture">
                   <pic:nvPicPr>
-                    <pic:cNvPr id="1164613132" name=""/>
+                    <pic:cNvPr id="486804866" name=""/>
                     <pic:cNvPicPr/>
                   </pic:nvPicPr>
                   <pic:blipFill>
@@ -715,7 +671,7 @@
                   <pic:spPr>
                     <a:xfrm>
                       <a:off x="0" y="0"/>
-                      <a:ext cx="4653636" cy="2713831"/>
+                      <a:ext cx="5612130" cy="3196590"/>
                     </a:xfrm>
                     <a:prstGeom prst="rect">
                       <a:avLst/>
@@ -741,15 +697,49 @@
         <w:ind w:firstLine="360"/>
       </w:pPr>
       <w:r>
-        <w:t>Agregar un automóvil (con sus atributos)</w:t>
-      </w:r>
-    </w:p>
-    <w:p>
-      <w:pPr>
-        <w:ind w:left="360"/>
-      </w:pPr>
-      <w:r>
         <w:lastRenderedPageBreak/>
+        <w:drawing>
+          <wp:inline distT="0" distB="0" distL="0" distR="0" wp14:anchorId="36F47F69" wp14:editId="40669CDF">
+            <wp:extent cx="4528563" cy="2308860"/>
+            <wp:effectExtent l="0" t="0" r="5715" b="0"/>
+            <wp:docPr id="621143104" name="Imagen 1"/>
+            <wp:cNvGraphicFramePr>
+              <a:graphicFrameLocks xmlns:a="http://schemas.openxmlformats.org/drawingml/2006/main" noChangeAspect="1"/>
+            </wp:cNvGraphicFramePr>
+            <a:graphic xmlns:a="http://schemas.openxmlformats.org/drawingml/2006/main">
+              <a:graphicData uri="http://schemas.openxmlformats.org/drawingml/2006/picture">
+                <pic:pic xmlns:pic="http://schemas.openxmlformats.org/drawingml/2006/picture">
+                  <pic:nvPicPr>
+                    <pic:cNvPr id="621143104" name=""/>
+                    <pic:cNvPicPr/>
+                  </pic:nvPicPr>
+                  <pic:blipFill>
+                    <a:blip r:embed="rId15"/>
+                    <a:stretch>
+                      <a:fillRect/>
+                    </a:stretch>
+                  </pic:blipFill>
+                  <pic:spPr>
+                    <a:xfrm>
+                      <a:off x="0" y="0"/>
+                      <a:ext cx="4531822" cy="2310522"/>
+                    </a:xfrm>
+                    <a:prstGeom prst="rect">
+                      <a:avLst/>
+                    </a:prstGeom>
+                  </pic:spPr>
+                </pic:pic>
+              </a:graphicData>
+            </a:graphic>
+          </wp:inline>
+        </w:drawing>
+      </w:r>
+    </w:p>
+    <w:p>
+      <w:pPr>
+        <w:ind w:left="360"/>
+      </w:pPr>
+      <w:r>
         <w:t>Editar los datos de un automóvil (Según su ID y el atributo)</w:t>
       </w:r>
     </w:p>
@@ -758,6 +748,48 @@
         <w:ind w:left="360"/>
       </w:pPr>
       <w:r>
+        <w:drawing>
+          <wp:inline distT="0" distB="0" distL="0" distR="0" wp14:anchorId="6012D90E" wp14:editId="7F0A0459">
+            <wp:extent cx="5612130" cy="2858770"/>
+            <wp:effectExtent l="0" t="0" r="7620" b="0"/>
+            <wp:docPr id="909435912" name="Imagen 1"/>
+            <wp:cNvGraphicFramePr>
+              <a:graphicFrameLocks xmlns:a="http://schemas.openxmlformats.org/drawingml/2006/main" noChangeAspect="1"/>
+            </wp:cNvGraphicFramePr>
+            <a:graphic xmlns:a="http://schemas.openxmlformats.org/drawingml/2006/main">
+              <a:graphicData uri="http://schemas.openxmlformats.org/drawingml/2006/picture">
+                <pic:pic xmlns:pic="http://schemas.openxmlformats.org/drawingml/2006/picture">
+                  <pic:nvPicPr>
+                    <pic:cNvPr id="909435912" name=""/>
+                    <pic:cNvPicPr/>
+                  </pic:nvPicPr>
+                  <pic:blipFill>
+                    <a:blip r:embed="rId16"/>
+                    <a:stretch>
+                      <a:fillRect/>
+                    </a:stretch>
+                  </pic:blipFill>
+                  <pic:spPr>
+                    <a:xfrm>
+                      <a:off x="0" y="0"/>
+                      <a:ext cx="5612130" cy="2858770"/>
+                    </a:xfrm>
+                    <a:prstGeom prst="rect">
+                      <a:avLst/>
+                    </a:prstGeom>
+                  </pic:spPr>
+                </pic:pic>
+              </a:graphicData>
+            </a:graphic>
+          </wp:inline>
+        </w:drawing>
+      </w:r>
+    </w:p>
+    <w:p>
+      <w:pPr>
+        <w:ind w:left="360"/>
+      </w:pPr>
+      <w:r>
         <w:t>Borrar un automóvil por su clave (ID)</w:t>
       </w:r>
     </w:p>
@@ -766,7 +798,92 @@
         <w:ind w:left="360"/>
       </w:pPr>
       <w:r>
+        <w:drawing>
+          <wp:inline distT="0" distB="0" distL="0" distR="0" wp14:anchorId="3C93A1F6" wp14:editId="7BC94D2A">
+            <wp:extent cx="4067175" cy="1927743"/>
+            <wp:effectExtent l="0" t="0" r="0" b="0"/>
+            <wp:docPr id="2040860418" name="Imagen 1"/>
+            <wp:cNvGraphicFramePr>
+              <a:graphicFrameLocks xmlns:a="http://schemas.openxmlformats.org/drawingml/2006/main" noChangeAspect="1"/>
+            </wp:cNvGraphicFramePr>
+            <a:graphic xmlns:a="http://schemas.openxmlformats.org/drawingml/2006/main">
+              <a:graphicData uri="http://schemas.openxmlformats.org/drawingml/2006/picture">
+                <pic:pic xmlns:pic="http://schemas.openxmlformats.org/drawingml/2006/picture">
+                  <pic:nvPicPr>
+                    <pic:cNvPr id="2040860418" name=""/>
+                    <pic:cNvPicPr/>
+                  </pic:nvPicPr>
+                  <pic:blipFill>
+                    <a:blip r:embed="rId17"/>
+                    <a:stretch>
+                      <a:fillRect/>
+                    </a:stretch>
+                  </pic:blipFill>
+                  <pic:spPr>
+                    <a:xfrm>
+                      <a:off x="0" y="0"/>
+                      <a:ext cx="4074367" cy="1931152"/>
+                    </a:xfrm>
+                    <a:prstGeom prst="rect">
+                      <a:avLst/>
+                    </a:prstGeom>
+                  </pic:spPr>
+                </pic:pic>
+              </a:graphicData>
+            </a:graphic>
+          </wp:inline>
+        </w:drawing>
+      </w:r>
+    </w:p>
+    <w:p>
+      <w:pPr>
+        <w:ind w:left="360"/>
+      </w:pPr>
+      <w:r>
+        <w:lastRenderedPageBreak/>
         <w:t>Listar todos los automóviles</w:t>
+      </w:r>
+    </w:p>
+    <w:p>
+      <w:pPr>
+        <w:ind w:left="360"/>
+      </w:pPr>
+      <w:r>
+        <w:drawing>
+          <wp:inline distT="0" distB="0" distL="0" distR="0" wp14:anchorId="44B32A20" wp14:editId="727D67ED">
+            <wp:extent cx="4448175" cy="2449566"/>
+            <wp:effectExtent l="0" t="0" r="0" b="8255"/>
+            <wp:docPr id="98217319" name="Imagen 1"/>
+            <wp:cNvGraphicFramePr>
+              <a:graphicFrameLocks xmlns:a="http://schemas.openxmlformats.org/drawingml/2006/main" noChangeAspect="1"/>
+            </wp:cNvGraphicFramePr>
+            <a:graphic xmlns:a="http://schemas.openxmlformats.org/drawingml/2006/main">
+              <a:graphicData uri="http://schemas.openxmlformats.org/drawingml/2006/picture">
+                <pic:pic xmlns:pic="http://schemas.openxmlformats.org/drawingml/2006/picture">
+                  <pic:nvPicPr>
+                    <pic:cNvPr id="98217319" name=""/>
+                    <pic:cNvPicPr/>
+                  </pic:nvPicPr>
+                  <pic:blipFill>
+                    <a:blip r:embed="rId18"/>
+                    <a:stretch>
+                      <a:fillRect/>
+                    </a:stretch>
+                  </pic:blipFill>
+                  <pic:spPr>
+                    <a:xfrm>
+                      <a:off x="0" y="0"/>
+                      <a:ext cx="4452879" cy="2452156"/>
+                    </a:xfrm>
+                    <a:prstGeom prst="rect">
+                      <a:avLst/>
+                    </a:prstGeom>
+                  </pic:spPr>
+                </pic:pic>
+              </a:graphicData>
+            </a:graphic>
+          </wp:inline>
+        </w:drawing>
       </w:r>
     </w:p>
     <w:p>
@@ -777,6 +894,375 @@
           <w:bCs/>
         </w:rPr>
       </w:pPr>
+      <w:proofErr w:type="spellStart"/>
+      <w:r>
+        <w:rPr>
+          <w:b/>
+          <w:bCs/>
+        </w:rPr>
+        <w:t>RestTemplate</w:t>
+      </w:r>
+      <w:proofErr w:type="spellEnd"/>
+    </w:p>
+    <w:p>
+      <w:pPr>
+        <w:ind w:left="360"/>
+        <w:rPr>
+          <w:b/>
+          <w:bCs/>
+        </w:rPr>
+      </w:pPr>
+      <w:r>
+        <w:rPr>
+          <w:b/>
+          <w:bCs/>
+        </w:rPr>
+        <w:drawing>
+          <wp:inline distT="0" distB="0" distL="0" distR="0" wp14:anchorId="211D17D5" wp14:editId="7428082A">
+            <wp:extent cx="3629532" cy="1790950"/>
+            <wp:effectExtent l="0" t="0" r="9525" b="0"/>
+            <wp:docPr id="2079553193" name="Imagen 1"/>
+            <wp:cNvGraphicFramePr>
+              <a:graphicFrameLocks xmlns:a="http://schemas.openxmlformats.org/drawingml/2006/main" noChangeAspect="1"/>
+            </wp:cNvGraphicFramePr>
+            <a:graphic xmlns:a="http://schemas.openxmlformats.org/drawingml/2006/main">
+              <a:graphicData uri="http://schemas.openxmlformats.org/drawingml/2006/picture">
+                <pic:pic xmlns:pic="http://schemas.openxmlformats.org/drawingml/2006/picture">
+                  <pic:nvPicPr>
+                    <pic:cNvPr id="2079553193" name=""/>
+                    <pic:cNvPicPr/>
+                  </pic:nvPicPr>
+                  <pic:blipFill>
+                    <a:blip r:embed="rId19"/>
+                    <a:stretch>
+                      <a:fillRect/>
+                    </a:stretch>
+                  </pic:blipFill>
+                  <pic:spPr>
+                    <a:xfrm>
+                      <a:off x="0" y="0"/>
+                      <a:ext cx="3629532" cy="1790950"/>
+                    </a:xfrm>
+                    <a:prstGeom prst="rect">
+                      <a:avLst/>
+                    </a:prstGeom>
+                  </pic:spPr>
+                </pic:pic>
+              </a:graphicData>
+            </a:graphic>
+          </wp:inline>
+        </w:drawing>
+      </w:r>
+    </w:p>
+    <w:p>
+      <w:pPr>
+        <w:ind w:firstLine="360"/>
+      </w:pPr>
+      <w:r>
+        <w:t>Agregar un automóvil (con sus atributos)</w:t>
+      </w:r>
+    </w:p>
+    <w:p>
+      <w:pPr>
+        <w:ind w:left="360"/>
+      </w:pPr>
+      <w:r>
+        <w:drawing>
+          <wp:inline distT="0" distB="0" distL="0" distR="0" wp14:anchorId="7A4E3789" wp14:editId="2FC062C8">
+            <wp:extent cx="3940614" cy="2043430"/>
+            <wp:effectExtent l="0" t="0" r="3175" b="0"/>
+            <wp:docPr id="266473634" name="Imagen 1"/>
+            <wp:cNvGraphicFramePr>
+              <a:graphicFrameLocks xmlns:a="http://schemas.openxmlformats.org/drawingml/2006/main" noChangeAspect="1"/>
+            </wp:cNvGraphicFramePr>
+            <a:graphic xmlns:a="http://schemas.openxmlformats.org/drawingml/2006/main">
+              <a:graphicData uri="http://schemas.openxmlformats.org/drawingml/2006/picture">
+                <pic:pic xmlns:pic="http://schemas.openxmlformats.org/drawingml/2006/picture">
+                  <pic:nvPicPr>
+                    <pic:cNvPr id="266473634" name=""/>
+                    <pic:cNvPicPr/>
+                  </pic:nvPicPr>
+                  <pic:blipFill>
+                    <a:blip r:embed="rId20"/>
+                    <a:stretch>
+                      <a:fillRect/>
+                    </a:stretch>
+                  </pic:blipFill>
+                  <pic:spPr>
+                    <a:xfrm>
+                      <a:off x="0" y="0"/>
+                      <a:ext cx="3946322" cy="2046390"/>
+                    </a:xfrm>
+                    <a:prstGeom prst="rect">
+                      <a:avLst/>
+                    </a:prstGeom>
+                  </pic:spPr>
+                </pic:pic>
+              </a:graphicData>
+            </a:graphic>
+          </wp:inline>
+        </w:drawing>
+      </w:r>
+    </w:p>
+    <w:p>
+      <w:pPr>
+        <w:ind w:left="360"/>
+      </w:pPr>
+      <w:r>
+        <w:t>Consultar por su clave (ID) un automóvil</w:t>
+      </w:r>
+    </w:p>
+    <w:p>
+      <w:pPr>
+        <w:ind w:left="360"/>
+      </w:pPr>
+      <w:r>
+        <w:lastRenderedPageBreak/>
+        <w:drawing>
+          <wp:inline distT="0" distB="0" distL="0" distR="0" wp14:anchorId="4C2F41EE" wp14:editId="16809EDD">
+            <wp:extent cx="3896098" cy="1924685"/>
+            <wp:effectExtent l="0" t="0" r="9525" b="0"/>
+            <wp:docPr id="1355617438" name="Imagen 1"/>
+            <wp:cNvGraphicFramePr>
+              <a:graphicFrameLocks xmlns:a="http://schemas.openxmlformats.org/drawingml/2006/main" noChangeAspect="1"/>
+            </wp:cNvGraphicFramePr>
+            <a:graphic xmlns:a="http://schemas.openxmlformats.org/drawingml/2006/main">
+              <a:graphicData uri="http://schemas.openxmlformats.org/drawingml/2006/picture">
+                <pic:pic xmlns:pic="http://schemas.openxmlformats.org/drawingml/2006/picture">
+                  <pic:nvPicPr>
+                    <pic:cNvPr id="1355617438" name=""/>
+                    <pic:cNvPicPr/>
+                  </pic:nvPicPr>
+                  <pic:blipFill>
+                    <a:blip r:embed="rId21"/>
+                    <a:stretch>
+                      <a:fillRect/>
+                    </a:stretch>
+                  </pic:blipFill>
+                  <pic:spPr>
+                    <a:xfrm>
+                      <a:off x="0" y="0"/>
+                      <a:ext cx="3902734" cy="1927963"/>
+                    </a:xfrm>
+                    <a:prstGeom prst="rect">
+                      <a:avLst/>
+                    </a:prstGeom>
+                  </pic:spPr>
+                </pic:pic>
+              </a:graphicData>
+            </a:graphic>
+          </wp:inline>
+        </w:drawing>
+      </w:r>
+    </w:p>
+    <w:p>
+      <w:pPr>
+        <w:ind w:left="360"/>
+      </w:pPr>
+      <w:r>
+        <w:t>Listar todos los automóviles</w:t>
+      </w:r>
+    </w:p>
+    <w:p>
+      <w:pPr>
+        <w:ind w:left="360"/>
+      </w:pPr>
+      <w:r>
+        <w:drawing>
+          <wp:inline distT="0" distB="0" distL="0" distR="0" wp14:anchorId="25012F92" wp14:editId="364B1E78">
+            <wp:extent cx="4542945" cy="1983105"/>
+            <wp:effectExtent l="0" t="0" r="0" b="0"/>
+            <wp:docPr id="56630937" name="Imagen 1"/>
+            <wp:cNvGraphicFramePr>
+              <a:graphicFrameLocks xmlns:a="http://schemas.openxmlformats.org/drawingml/2006/main" noChangeAspect="1"/>
+            </wp:cNvGraphicFramePr>
+            <a:graphic xmlns:a="http://schemas.openxmlformats.org/drawingml/2006/main">
+              <a:graphicData uri="http://schemas.openxmlformats.org/drawingml/2006/picture">
+                <pic:pic xmlns:pic="http://schemas.openxmlformats.org/drawingml/2006/picture">
+                  <pic:nvPicPr>
+                    <pic:cNvPr id="56630937" name=""/>
+                    <pic:cNvPicPr/>
+                  </pic:nvPicPr>
+                  <pic:blipFill>
+                    <a:blip r:embed="rId22"/>
+                    <a:stretch>
+                      <a:fillRect/>
+                    </a:stretch>
+                  </pic:blipFill>
+                  <pic:spPr>
+                    <a:xfrm>
+                      <a:off x="0" y="0"/>
+                      <a:ext cx="4550317" cy="1986323"/>
+                    </a:xfrm>
+                    <a:prstGeom prst="rect">
+                      <a:avLst/>
+                    </a:prstGeom>
+                  </pic:spPr>
+                </pic:pic>
+              </a:graphicData>
+            </a:graphic>
+          </wp:inline>
+        </w:drawing>
+      </w:r>
+    </w:p>
+    <w:p>
+      <w:pPr>
+        <w:ind w:left="360"/>
+      </w:pPr>
+      <w:r>
+        <w:t>Editar los datos de un automóvil (Según su ID y el atributo)</w:t>
+      </w:r>
+    </w:p>
+    <w:p>
+      <w:pPr>
+        <w:ind w:left="360"/>
+      </w:pPr>
+      <w:r>
+        <w:drawing>
+          <wp:inline distT="0" distB="0" distL="0" distR="0" wp14:anchorId="5CC6AE35" wp14:editId="139A12E0">
+            <wp:extent cx="4046318" cy="1969135"/>
+            <wp:effectExtent l="0" t="0" r="0" b="0"/>
+            <wp:docPr id="1008553014" name="Imagen 1"/>
+            <wp:cNvGraphicFramePr>
+              <a:graphicFrameLocks xmlns:a="http://schemas.openxmlformats.org/drawingml/2006/main" noChangeAspect="1"/>
+            </wp:cNvGraphicFramePr>
+            <a:graphic xmlns:a="http://schemas.openxmlformats.org/drawingml/2006/main">
+              <a:graphicData uri="http://schemas.openxmlformats.org/drawingml/2006/picture">
+                <pic:pic xmlns:pic="http://schemas.openxmlformats.org/drawingml/2006/picture">
+                  <pic:nvPicPr>
+                    <pic:cNvPr id="1008553014" name=""/>
+                    <pic:cNvPicPr/>
+                  </pic:nvPicPr>
+                  <pic:blipFill>
+                    <a:blip r:embed="rId23"/>
+                    <a:stretch>
+                      <a:fillRect/>
+                    </a:stretch>
+                  </pic:blipFill>
+                  <pic:spPr>
+                    <a:xfrm>
+                      <a:off x="0" y="0"/>
+                      <a:ext cx="4054552" cy="1973142"/>
+                    </a:xfrm>
+                    <a:prstGeom prst="rect">
+                      <a:avLst/>
+                    </a:prstGeom>
+                  </pic:spPr>
+                </pic:pic>
+              </a:graphicData>
+            </a:graphic>
+          </wp:inline>
+        </w:drawing>
+      </w:r>
+    </w:p>
+    <w:p>
+      <w:pPr>
+        <w:ind w:left="360"/>
+      </w:pPr>
+      <w:r>
+        <w:t>Borrar un automóvil por su clave (ID)</w:t>
+      </w:r>
+    </w:p>
+    <w:p>
+      <w:pPr>
+        <w:ind w:left="360"/>
+        <w:rPr>
+          <w:b/>
+          <w:bCs/>
+        </w:rPr>
+      </w:pPr>
+      <w:r>
+        <w:rPr>
+          <w:b/>
+          <w:bCs/>
+        </w:rPr>
+        <w:lastRenderedPageBreak/>
+        <w:drawing>
+          <wp:inline distT="0" distB="0" distL="0" distR="0" wp14:anchorId="6C3582B9" wp14:editId="7DDC7B39">
+            <wp:extent cx="3886200" cy="1831852"/>
+            <wp:effectExtent l="0" t="0" r="0" b="0"/>
+            <wp:docPr id="203228289" name="Imagen 1"/>
+            <wp:cNvGraphicFramePr>
+              <a:graphicFrameLocks xmlns:a="http://schemas.openxmlformats.org/drawingml/2006/main" noChangeAspect="1"/>
+            </wp:cNvGraphicFramePr>
+            <a:graphic xmlns:a="http://schemas.openxmlformats.org/drawingml/2006/main">
+              <a:graphicData uri="http://schemas.openxmlformats.org/drawingml/2006/picture">
+                <pic:pic xmlns:pic="http://schemas.openxmlformats.org/drawingml/2006/picture">
+                  <pic:nvPicPr>
+                    <pic:cNvPr id="203228289" name=""/>
+                    <pic:cNvPicPr/>
+                  </pic:nvPicPr>
+                  <pic:blipFill>
+                    <a:blip r:embed="rId24"/>
+                    <a:stretch>
+                      <a:fillRect/>
+                    </a:stretch>
+                  </pic:blipFill>
+                  <pic:spPr>
+                    <a:xfrm>
+                      <a:off x="0" y="0"/>
+                      <a:ext cx="3896091" cy="1836514"/>
+                    </a:xfrm>
+                    <a:prstGeom prst="rect">
+                      <a:avLst/>
+                    </a:prstGeom>
+                  </pic:spPr>
+                </pic:pic>
+              </a:graphicData>
+            </a:graphic>
+          </wp:inline>
+        </w:drawing>
+      </w:r>
+    </w:p>
+    <w:p>
+      <w:pPr>
+        <w:ind w:left="360"/>
+        <w:rPr>
+          <w:b/>
+          <w:bCs/>
+        </w:rPr>
+      </w:pPr>
+      <w:r>
+        <w:rPr>
+          <w:b/>
+          <w:bCs/>
+        </w:rPr>
+        <w:drawing>
+          <wp:inline distT="0" distB="0" distL="0" distR="0" wp14:anchorId="40A41F7E" wp14:editId="48BD3BD3">
+            <wp:extent cx="4400550" cy="1343866"/>
+            <wp:effectExtent l="0" t="0" r="0" b="8890"/>
+            <wp:docPr id="998467595" name="Imagen 1"/>
+            <wp:cNvGraphicFramePr>
+              <a:graphicFrameLocks xmlns:a="http://schemas.openxmlformats.org/drawingml/2006/main" noChangeAspect="1"/>
+            </wp:cNvGraphicFramePr>
+            <a:graphic xmlns:a="http://schemas.openxmlformats.org/drawingml/2006/main">
+              <a:graphicData uri="http://schemas.openxmlformats.org/drawingml/2006/picture">
+                <pic:pic xmlns:pic="http://schemas.openxmlformats.org/drawingml/2006/picture">
+                  <pic:nvPicPr>
+                    <pic:cNvPr id="998467595" name=""/>
+                    <pic:cNvPicPr/>
+                  </pic:nvPicPr>
+                  <pic:blipFill>
+                    <a:blip r:embed="rId25"/>
+                    <a:stretch>
+                      <a:fillRect/>
+                    </a:stretch>
+                  </pic:blipFill>
+                  <pic:spPr>
+                    <a:xfrm>
+                      <a:off x="0" y="0"/>
+                      <a:ext cx="4407624" cy="1346026"/>
+                    </a:xfrm>
+                    <a:prstGeom prst="rect">
+                      <a:avLst/>
+                    </a:prstGeom>
+                  </pic:spPr>
+                </pic:pic>
+              </a:graphicData>
+            </a:graphic>
+          </wp:inline>
+        </w:drawing>
+      </w:r>
     </w:p>
     <w:p>
       <w:pPr>
@@ -796,7 +1282,13 @@
         </w:numPr>
       </w:pPr>
       <w:r>
-        <w:t xml:space="preserve">Probar el balance de cargar con </w:t>
+        <w:t>Probar el balance de carga</w:t>
+      </w:r>
+      <w:r>
+        <w:t>s</w:t>
+      </w:r>
+      <w:r>
+        <w:t xml:space="preserve"> con </w:t>
       </w:r>
       <w:proofErr w:type="spellStart"/>
       <w:r>

</xml_diff>

<commit_message>
Configuracion de Load balancer para Service sin feign
</commit_message>
<xml_diff>
--- a/Basico/1_springboot-servicio[ribbon]/Evidencias.docx
+++ b/Basico/1_springboot-servicio[ribbon]/Evidencias.docx
@@ -16,21 +16,8 @@
         <w:jc w:val="right"/>
       </w:pPr>
       <w:r>
-        <w:t xml:space="preserve">Daniel </w:t>
-      </w:r>
-      <w:proofErr w:type="spellStart"/>
-      <w:r>
-        <w:t>Ivan</w:t>
-      </w:r>
-      <w:proofErr w:type="spellEnd"/>
-      <w:r>
-        <w:t xml:space="preserve"> Rodriguez </w:t>
-      </w:r>
-      <w:proofErr w:type="spellStart"/>
-      <w:r>
-        <w:t>Sanchez</w:t>
-      </w:r>
-      <w:proofErr w:type="spellEnd"/>
+        <w:t>Daniel Ivan Rodriguez Sanchez</w:t>
+      </w:r>
     </w:p>
     <w:p>
       <w:pPr>
@@ -70,36 +57,8 @@
           <w:bCs/>
           <w:lang w:val="en-US"/>
         </w:rPr>
-        <w:t xml:space="preserve">Tarea </w:t>
-      </w:r>
-      <w:proofErr w:type="spellStart"/>
-      <w:r>
-        <w:rPr>
-          <w:b/>
-          <w:bCs/>
-          <w:lang w:val="en-US"/>
-        </w:rPr>
-        <w:t>Programación</w:t>
-      </w:r>
-      <w:proofErr w:type="spellEnd"/>
-      <w:r>
-        <w:rPr>
-          <w:b/>
-          <w:bCs/>
-          <w:lang w:val="en-US"/>
-        </w:rPr>
-        <w:t xml:space="preserve"> de </w:t>
-      </w:r>
-      <w:proofErr w:type="spellStart"/>
-      <w:r>
-        <w:rPr>
-          <w:b/>
-          <w:bCs/>
-          <w:lang w:val="en-US"/>
-        </w:rPr>
-        <w:t>Microservicios</w:t>
-      </w:r>
-      <w:proofErr w:type="spellEnd"/>
+        <w:t>Tarea Programación de Microservicios</w:t>
+      </w:r>
     </w:p>
     <w:p>
       <w:pPr>
@@ -112,28 +71,12 @@
           <w:lang w:val="en-US"/>
         </w:rPr>
       </w:pPr>
-      <w:proofErr w:type="spellStart"/>
       <w:r>
         <w:rPr>
           <w:lang w:val="en-US"/>
         </w:rPr>
-        <w:t>Microservicio</w:t>
-      </w:r>
-      <w:proofErr w:type="spellEnd"/>
-      <w:r>
-        <w:rPr>
-          <w:lang w:val="en-US"/>
-        </w:rPr>
-        <w:t xml:space="preserve"> </w:t>
-      </w:r>
-      <w:proofErr w:type="spellStart"/>
-      <w:r>
-        <w:rPr>
-          <w:lang w:val="en-US"/>
-        </w:rPr>
-        <w:t>Provedor</w:t>
-      </w:r>
-      <w:proofErr w:type="spellEnd"/>
+        <w:t>Microservicio Provedor</w:t>
+      </w:r>
     </w:p>
     <w:p>
       <w:pPr>
@@ -566,35 +509,27 @@
           <w:bCs/>
         </w:rPr>
       </w:pPr>
-      <w:proofErr w:type="spellStart"/>
       <w:r>
         <w:rPr>
           <w:b/>
           <w:bCs/>
         </w:rPr>
-        <w:t>Feign</w:t>
-      </w:r>
-      <w:proofErr w:type="spellEnd"/>
-      <w:r>
+        <w:t>Feign:</w:t>
+      </w:r>
+    </w:p>
+    <w:p>
+      <w:pPr>
+        <w:ind w:left="360"/>
         <w:rPr>
           <w:b/>
           <w:bCs/>
         </w:rPr>
-        <w:t>:</w:t>
-      </w:r>
-    </w:p>
-    <w:p>
-      <w:pPr>
-        <w:ind w:left="360"/>
+      </w:pPr>
+      <w:r>
         <w:rPr>
           <w:b/>
           <w:bCs/>
-        </w:rPr>
-      </w:pPr>
-      <w:r>
-        <w:rPr>
-          <w:b/>
-          <w:bCs/>
+          <w:noProof/>
         </w:rPr>
         <w:lastRenderedPageBreak/>
         <w:drawing>
@@ -647,6 +582,9 @@
         <w:ind w:firstLine="360"/>
       </w:pPr>
       <w:r>
+        <w:rPr>
+          <w:noProof/>
+        </w:rPr>
         <w:drawing>
           <wp:inline distT="0" distB="0" distL="0" distR="0" wp14:anchorId="37627827" wp14:editId="1847A449">
             <wp:extent cx="5612130" cy="3196590"/>
@@ -697,6 +635,9 @@
         <w:ind w:firstLine="360"/>
       </w:pPr>
       <w:r>
+        <w:rPr>
+          <w:noProof/>
+        </w:rPr>
         <w:lastRenderedPageBreak/>
         <w:drawing>
           <wp:inline distT="0" distB="0" distL="0" distR="0" wp14:anchorId="36F47F69" wp14:editId="40669CDF">
@@ -748,6 +689,9 @@
         <w:ind w:left="360"/>
       </w:pPr>
       <w:r>
+        <w:rPr>
+          <w:noProof/>
+        </w:rPr>
         <w:drawing>
           <wp:inline distT="0" distB="0" distL="0" distR="0" wp14:anchorId="6012D90E" wp14:editId="7F0A0459">
             <wp:extent cx="5612130" cy="2858770"/>
@@ -798,6 +742,9 @@
         <w:ind w:left="360"/>
       </w:pPr>
       <w:r>
+        <w:rPr>
+          <w:noProof/>
+        </w:rPr>
         <w:drawing>
           <wp:inline distT="0" distB="0" distL="0" distR="0" wp14:anchorId="3C93A1F6" wp14:editId="7BC94D2A">
             <wp:extent cx="4067175" cy="1927743"/>
@@ -849,6 +796,9 @@
         <w:ind w:left="360"/>
       </w:pPr>
       <w:r>
+        <w:rPr>
+          <w:noProof/>
+        </w:rPr>
         <w:drawing>
           <wp:inline distT="0" distB="0" distL="0" distR="0" wp14:anchorId="44B32A20" wp14:editId="727D67ED">
             <wp:extent cx="4448175" cy="2449566"/>
@@ -894,7 +844,6 @@
           <w:bCs/>
         </w:rPr>
       </w:pPr>
-      <w:proofErr w:type="spellStart"/>
       <w:r>
         <w:rPr>
           <w:b/>
@@ -902,7 +851,6 @@
         </w:rPr>
         <w:t>RestTemplate</w:t>
       </w:r>
-      <w:proofErr w:type="spellEnd"/>
     </w:p>
     <w:p>
       <w:pPr>
@@ -916,6 +864,7 @@
         <w:rPr>
           <w:b/>
           <w:bCs/>
+          <w:noProof/>
         </w:rPr>
         <w:drawing>
           <wp:inline distT="0" distB="0" distL="0" distR="0" wp14:anchorId="211D17D5" wp14:editId="7428082A">
@@ -967,6 +916,9 @@
         <w:ind w:left="360"/>
       </w:pPr>
       <w:r>
+        <w:rPr>
+          <w:noProof/>
+        </w:rPr>
         <w:drawing>
           <wp:inline distT="0" distB="0" distL="0" distR="0" wp14:anchorId="7A4E3789" wp14:editId="2FC062C8">
             <wp:extent cx="3940614" cy="2043430"/>
@@ -1017,6 +969,9 @@
         <w:ind w:left="360"/>
       </w:pPr>
       <w:r>
+        <w:rPr>
+          <w:noProof/>
+        </w:rPr>
         <w:lastRenderedPageBreak/>
         <w:drawing>
           <wp:inline distT="0" distB="0" distL="0" distR="0" wp14:anchorId="4C2F41EE" wp14:editId="16809EDD">
@@ -1068,6 +1023,9 @@
         <w:ind w:left="360"/>
       </w:pPr>
       <w:r>
+        <w:rPr>
+          <w:noProof/>
+        </w:rPr>
         <w:drawing>
           <wp:inline distT="0" distB="0" distL="0" distR="0" wp14:anchorId="25012F92" wp14:editId="364B1E78">
             <wp:extent cx="4542945" cy="1983105"/>
@@ -1118,6 +1076,9 @@
         <w:ind w:left="360"/>
       </w:pPr>
       <w:r>
+        <w:rPr>
+          <w:noProof/>
+        </w:rPr>
         <w:drawing>
           <wp:inline distT="0" distB="0" distL="0" distR="0" wp14:anchorId="5CC6AE35" wp14:editId="139A12E0">
             <wp:extent cx="4046318" cy="1969135"/>
@@ -1175,6 +1136,7 @@
         <w:rPr>
           <w:b/>
           <w:bCs/>
+          <w:noProof/>
         </w:rPr>
         <w:lastRenderedPageBreak/>
         <w:drawing>
@@ -1226,6 +1188,7 @@
         <w:rPr>
           <w:b/>
           <w:bCs/>
+          <w:noProof/>
         </w:rPr>
         <w:drawing>
           <wp:inline distT="0" distB="0" distL="0" distR="0" wp14:anchorId="40A41F7E" wp14:editId="48BD3BD3">
@@ -1288,51 +1251,278 @@
         <w:t>s</w:t>
       </w:r>
       <w:r>
-        <w:t xml:space="preserve"> con </w:t>
-      </w:r>
-      <w:proofErr w:type="spellStart"/>
-      <w:r>
-        <w:t>Ribbon</w:t>
-      </w:r>
-      <w:proofErr w:type="spellEnd"/>
-    </w:p>
-    <w:p>
-      <w:pPr>
-        <w:ind w:left="360"/>
-      </w:pPr>
-      <w:proofErr w:type="spellStart"/>
-      <w:r>
-        <w:t>Feign</w:t>
-      </w:r>
-      <w:proofErr w:type="spellEnd"/>
-      <w:r>
-        <w:t>:</w:t>
-      </w:r>
-    </w:p>
-    <w:p>
-      <w:pPr>
-        <w:ind w:left="360"/>
-      </w:pPr>
-    </w:p>
-    <w:p>
-      <w:pPr>
-        <w:ind w:left="360"/>
-      </w:pPr>
-      <w:proofErr w:type="spellStart"/>
+        <w:t xml:space="preserve"> con Ribbon</w:t>
+      </w:r>
+    </w:p>
+    <w:p>
+      <w:pPr>
+        <w:ind w:left="360"/>
+      </w:pPr>
+      <w:r>
+        <w:t>Feign:</w:t>
+      </w:r>
+    </w:p>
+    <w:p>
+      <w:pPr>
+        <w:ind w:left="360"/>
+      </w:pPr>
+      <w:r>
+        <w:drawing>
+          <wp:inline distT="0" distB="0" distL="0" distR="0" wp14:anchorId="4D4D2415" wp14:editId="50A89F95">
+            <wp:extent cx="3840480" cy="1586285"/>
+            <wp:effectExtent l="0" t="0" r="7620" b="0"/>
+            <wp:docPr id="48720284" name="Imagen 1"/>
+            <wp:cNvGraphicFramePr>
+              <a:graphicFrameLocks xmlns:a="http://schemas.openxmlformats.org/drawingml/2006/main" noChangeAspect="1"/>
+            </wp:cNvGraphicFramePr>
+            <a:graphic xmlns:a="http://schemas.openxmlformats.org/drawingml/2006/main">
+              <a:graphicData uri="http://schemas.openxmlformats.org/drawingml/2006/picture">
+                <pic:pic xmlns:pic="http://schemas.openxmlformats.org/drawingml/2006/picture">
+                  <pic:nvPicPr>
+                    <pic:cNvPr id="48720284" name=""/>
+                    <pic:cNvPicPr/>
+                  </pic:nvPicPr>
+                  <pic:blipFill>
+                    <a:blip r:embed="rId26"/>
+                    <a:stretch>
+                      <a:fillRect/>
+                    </a:stretch>
+                  </pic:blipFill>
+                  <pic:spPr>
+                    <a:xfrm>
+                      <a:off x="0" y="0"/>
+                      <a:ext cx="3844419" cy="1587912"/>
+                    </a:xfrm>
+                    <a:prstGeom prst="rect">
+                      <a:avLst/>
+                    </a:prstGeom>
+                  </pic:spPr>
+                </pic:pic>
+              </a:graphicData>
+            </a:graphic>
+          </wp:inline>
+        </w:drawing>
+      </w:r>
+    </w:p>
+    <w:p>
+      <w:pPr>
+        <w:ind w:left="360"/>
+      </w:pPr>
+      <w:r>
+        <w:lastRenderedPageBreak/>
+        <w:drawing>
+          <wp:inline distT="0" distB="0" distL="0" distR="0" wp14:anchorId="0C58696C" wp14:editId="4D1EB2F2">
+            <wp:extent cx="3909265" cy="2169160"/>
+            <wp:effectExtent l="0" t="0" r="0" b="2540"/>
+            <wp:docPr id="1064185772" name="Imagen 1"/>
+            <wp:cNvGraphicFramePr>
+              <a:graphicFrameLocks xmlns:a="http://schemas.openxmlformats.org/drawingml/2006/main" noChangeAspect="1"/>
+            </wp:cNvGraphicFramePr>
+            <a:graphic xmlns:a="http://schemas.openxmlformats.org/drawingml/2006/main">
+              <a:graphicData uri="http://schemas.openxmlformats.org/drawingml/2006/picture">
+                <pic:pic xmlns:pic="http://schemas.openxmlformats.org/drawingml/2006/picture">
+                  <pic:nvPicPr>
+                    <pic:cNvPr id="1064185772" name=""/>
+                    <pic:cNvPicPr/>
+                  </pic:nvPicPr>
+                  <pic:blipFill>
+                    <a:blip r:embed="rId27"/>
+                    <a:stretch>
+                      <a:fillRect/>
+                    </a:stretch>
+                  </pic:blipFill>
+                  <pic:spPr>
+                    <a:xfrm>
+                      <a:off x="0" y="0"/>
+                      <a:ext cx="3911463" cy="2170380"/>
+                    </a:xfrm>
+                    <a:prstGeom prst="rect">
+                      <a:avLst/>
+                    </a:prstGeom>
+                  </pic:spPr>
+                </pic:pic>
+              </a:graphicData>
+            </a:graphic>
+          </wp:inline>
+        </w:drawing>
+      </w:r>
+    </w:p>
+    <w:p>
+      <w:pPr>
+        <w:ind w:left="360"/>
+      </w:pPr>
+      <w:r>
+        <w:drawing>
+          <wp:inline distT="0" distB="0" distL="0" distR="0" wp14:anchorId="7287ACE5" wp14:editId="61AA3045">
+            <wp:extent cx="4549505" cy="2512060"/>
+            <wp:effectExtent l="0" t="0" r="3810" b="2540"/>
+            <wp:docPr id="1922588199" name="Imagen 1"/>
+            <wp:cNvGraphicFramePr>
+              <a:graphicFrameLocks xmlns:a="http://schemas.openxmlformats.org/drawingml/2006/main" noChangeAspect="1"/>
+            </wp:cNvGraphicFramePr>
+            <a:graphic xmlns:a="http://schemas.openxmlformats.org/drawingml/2006/main">
+              <a:graphicData uri="http://schemas.openxmlformats.org/drawingml/2006/picture">
+                <pic:pic xmlns:pic="http://schemas.openxmlformats.org/drawingml/2006/picture">
+                  <pic:nvPicPr>
+                    <pic:cNvPr id="1922588199" name=""/>
+                    <pic:cNvPicPr/>
+                  </pic:nvPicPr>
+                  <pic:blipFill>
+                    <a:blip r:embed="rId28"/>
+                    <a:stretch>
+                      <a:fillRect/>
+                    </a:stretch>
+                  </pic:blipFill>
+                  <pic:spPr>
+                    <a:xfrm>
+                      <a:off x="0" y="0"/>
+                      <a:ext cx="4554323" cy="2514721"/>
+                    </a:xfrm>
+                    <a:prstGeom prst="rect">
+                      <a:avLst/>
+                    </a:prstGeom>
+                  </pic:spPr>
+                </pic:pic>
+              </a:graphicData>
+            </a:graphic>
+          </wp:inline>
+        </w:drawing>
+      </w:r>
+    </w:p>
+    <w:p>
+      <w:pPr>
+        <w:ind w:left="360"/>
+      </w:pPr>
       <w:r>
         <w:t>RestTemplate</w:t>
       </w:r>
-      <w:proofErr w:type="spellEnd"/>
-    </w:p>
-    <w:p>
-      <w:pPr>
-        <w:ind w:left="360"/>
-      </w:pPr>
-    </w:p>
-    <w:p>
-      <w:pPr>
-        <w:ind w:left="360"/>
-      </w:pPr>
+    </w:p>
+    <w:p>
+      <w:pPr>
+        <w:ind w:left="360"/>
+      </w:pPr>
+      <w:r>
+        <w:drawing>
+          <wp:inline distT="0" distB="0" distL="0" distR="0" wp14:anchorId="37E78859" wp14:editId="227ABD26">
+            <wp:extent cx="3238500" cy="1404734"/>
+            <wp:effectExtent l="0" t="0" r="0" b="5080"/>
+            <wp:docPr id="1316769022" name="Imagen 1"/>
+            <wp:cNvGraphicFramePr>
+              <a:graphicFrameLocks xmlns:a="http://schemas.openxmlformats.org/drawingml/2006/main" noChangeAspect="1"/>
+            </wp:cNvGraphicFramePr>
+            <a:graphic xmlns:a="http://schemas.openxmlformats.org/drawingml/2006/main">
+              <a:graphicData uri="http://schemas.openxmlformats.org/drawingml/2006/picture">
+                <pic:pic xmlns:pic="http://schemas.openxmlformats.org/drawingml/2006/picture">
+                  <pic:nvPicPr>
+                    <pic:cNvPr id="1316769022" name=""/>
+                    <pic:cNvPicPr/>
+                  </pic:nvPicPr>
+                  <pic:blipFill>
+                    <a:blip r:embed="rId29"/>
+                    <a:stretch>
+                      <a:fillRect/>
+                    </a:stretch>
+                  </pic:blipFill>
+                  <pic:spPr>
+                    <a:xfrm>
+                      <a:off x="0" y="0"/>
+                      <a:ext cx="3241716" cy="1406129"/>
+                    </a:xfrm>
+                    <a:prstGeom prst="rect">
+                      <a:avLst/>
+                    </a:prstGeom>
+                  </pic:spPr>
+                </pic:pic>
+              </a:graphicData>
+            </a:graphic>
+          </wp:inline>
+        </w:drawing>
+      </w:r>
+    </w:p>
+    <w:p>
+      <w:pPr>
+        <w:ind w:left="360"/>
+      </w:pPr>
+      <w:r>
+        <w:lastRenderedPageBreak/>
+        <w:drawing>
+          <wp:inline distT="0" distB="0" distL="0" distR="0" wp14:anchorId="34315A4A" wp14:editId="493647AB">
+            <wp:extent cx="5002475" cy="2688590"/>
+            <wp:effectExtent l="0" t="0" r="8255" b="0"/>
+            <wp:docPr id="615489879" name="Imagen 1"/>
+            <wp:cNvGraphicFramePr>
+              <a:graphicFrameLocks xmlns:a="http://schemas.openxmlformats.org/drawingml/2006/main" noChangeAspect="1"/>
+            </wp:cNvGraphicFramePr>
+            <a:graphic xmlns:a="http://schemas.openxmlformats.org/drawingml/2006/main">
+              <a:graphicData uri="http://schemas.openxmlformats.org/drawingml/2006/picture">
+                <pic:pic xmlns:pic="http://schemas.openxmlformats.org/drawingml/2006/picture">
+                  <pic:nvPicPr>
+                    <pic:cNvPr id="615489879" name=""/>
+                    <pic:cNvPicPr/>
+                  </pic:nvPicPr>
+                  <pic:blipFill>
+                    <a:blip r:embed="rId30"/>
+                    <a:stretch>
+                      <a:fillRect/>
+                    </a:stretch>
+                  </pic:blipFill>
+                  <pic:spPr>
+                    <a:xfrm>
+                      <a:off x="0" y="0"/>
+                      <a:ext cx="5004041" cy="2689432"/>
+                    </a:xfrm>
+                    <a:prstGeom prst="rect">
+                      <a:avLst/>
+                    </a:prstGeom>
+                  </pic:spPr>
+                </pic:pic>
+              </a:graphicData>
+            </a:graphic>
+          </wp:inline>
+        </w:drawing>
+      </w:r>
+    </w:p>
+    <w:p>
+      <w:pPr>
+        <w:ind w:left="360"/>
+      </w:pPr>
+      <w:r>
+        <w:drawing>
+          <wp:inline distT="0" distB="0" distL="0" distR="0" wp14:anchorId="557E3EB7" wp14:editId="5A374697">
+            <wp:extent cx="4876800" cy="2703264"/>
+            <wp:effectExtent l="0" t="0" r="0" b="1905"/>
+            <wp:docPr id="1500297986" name="Imagen 1"/>
+            <wp:cNvGraphicFramePr>
+              <a:graphicFrameLocks xmlns:a="http://schemas.openxmlformats.org/drawingml/2006/main" noChangeAspect="1"/>
+            </wp:cNvGraphicFramePr>
+            <a:graphic xmlns:a="http://schemas.openxmlformats.org/drawingml/2006/main">
+              <a:graphicData uri="http://schemas.openxmlformats.org/drawingml/2006/picture">
+                <pic:pic xmlns:pic="http://schemas.openxmlformats.org/drawingml/2006/picture">
+                  <pic:nvPicPr>
+                    <pic:cNvPr id="1500297986" name=""/>
+                    <pic:cNvPicPr/>
+                  </pic:nvPicPr>
+                  <pic:blipFill>
+                    <a:blip r:embed="rId31"/>
+                    <a:stretch>
+                      <a:fillRect/>
+                    </a:stretch>
+                  </pic:blipFill>
+                  <pic:spPr>
+                    <a:xfrm>
+                      <a:off x="0" y="0"/>
+                      <a:ext cx="4891229" cy="2711262"/>
+                    </a:xfrm>
+                    <a:prstGeom prst="rect">
+                      <a:avLst/>
+                    </a:prstGeom>
+                  </pic:spPr>
+                </pic:pic>
+              </a:graphicData>
+            </a:graphic>
+          </wp:inline>
+        </w:drawing>
+      </w:r>
     </w:p>
     <w:p>
       <w:pPr>

</xml_diff>